<commit_message>
APORTE RESUMEN KENIC DE LA CRUZ
</commit_message>
<xml_diff>
--- a/Resumen/RESUMEN CAPÍTULO 6 - GESTIÓN DE PROYECTOS.docx
+++ b/Resumen/RESUMEN CAPÍTULO 6 - GESTIÓN DE PROYECTOS.docx
@@ -83,7 +83,7 @@
                     </pic:cNvPicPr>
                   </pic:nvPicPr>
                   <pic:blipFill>
-                    <a:blip r:embed="rId4" cstate="print">
+                    <a:blip r:embed="rId5" cstate="print">
                       <a:extLst>
                         <a:ext uri="{28A0092B-C50C-407E-A947-70E740481C1C}">
                           <a14:useLocalDpi xmlns:a14="http://schemas.microsoft.com/office/drawing/2010/main" val="0"/>
@@ -216,7 +216,7 @@
                     </pic:cNvPicPr>
                   </pic:nvPicPr>
                   <pic:blipFill rotWithShape="1">
-                    <a:blip r:embed="rId5" cstate="print">
+                    <a:blip r:embed="rId6" cstate="print">
                       <a:extLst>
                         <a:ext uri="{28A0092B-C50C-407E-A947-70E740481C1C}">
                           <a14:useLocalDpi xmlns:a14="http://schemas.microsoft.com/office/drawing/2010/main" val="0"/>
@@ -1089,31 +1089,34 @@
     </w:p>
     <w:p>
       <w:pPr>
-        <w:rPr>
-          <w:rFonts w:ascii="Times New Roman" w:hAnsi="Times New Roman" w:cs="Times New Roman"/>
-          <w:b/>
-          <w:bCs/>
-          <w:sz w:val="24"/>
-          <w:szCs w:val="24"/>
-        </w:rPr>
-      </w:pPr>
-    </w:p>
-    <w:p>
-      <w:pPr>
         <w:jc w:val="both"/>
         <w:rPr>
           <w:rFonts w:ascii="Times New Roman" w:hAnsi="Times New Roman" w:cs="Times New Roman"/>
-          <w:sz w:val="24"/>
-          <w:szCs w:val="24"/>
-        </w:rPr>
-      </w:pPr>
-      <w:r>
-        <w:rPr>
-          <w:rFonts w:ascii="Times New Roman" w:hAnsi="Times New Roman" w:cs="Times New Roman"/>
-          <w:sz w:val="24"/>
-          <w:szCs w:val="24"/>
-        </w:rPr>
-        <w:t>Secuenciar las Actividades Secuenciar las actividades es un paso fundamental en la gestión del tiempo de un proyecto, que consiste en ordenar las actividades de acuerdo con sus relaciones de dependencia. Este proceso organiza el flujo de trabajo y define el orden lógico en que deben realizarse las tareas para completar el proyecto de manera eficiente.</w:t>
+          <w:b/>
+          <w:bCs/>
+          <w:sz w:val="24"/>
+          <w:szCs w:val="24"/>
+        </w:rPr>
+      </w:pPr>
+      <w:r>
+        <w:rPr>
+          <w:rFonts w:ascii="Times New Roman" w:hAnsi="Times New Roman" w:cs="Times New Roman"/>
+          <w:b/>
+          <w:bCs/>
+          <w:sz w:val="24"/>
+          <w:szCs w:val="24"/>
+        </w:rPr>
+        <w:t xml:space="preserve">6.2 </w:t>
+      </w:r>
+      <w:r>
+        <w:rPr>
+          <w:rFonts w:ascii="Times New Roman" w:hAnsi="Times New Roman" w:cs="Times New Roman"/>
+          <w:b/>
+          <w:bCs/>
+          <w:sz w:val="24"/>
+          <w:szCs w:val="24"/>
+        </w:rPr>
+        <w:t>Secuenciar las Actividades</w:t>
       </w:r>
     </w:p>
     <w:p>
@@ -1125,9 +1128,22 @@
           <w:szCs w:val="24"/>
         </w:rPr>
       </w:pPr>
-    </w:p>
-    <w:p>
-      <w:pPr>
+      <w:r>
+        <w:rPr>
+          <w:rFonts w:ascii="Times New Roman" w:hAnsi="Times New Roman" w:cs="Times New Roman"/>
+          <w:sz w:val="24"/>
+          <w:szCs w:val="24"/>
+        </w:rPr>
+        <w:t>Secuenciar las actividades es un paso fundamental en la gestión del tiempo de un proyecto, que consiste en ordenar las actividades de acuerdo con sus relaciones de dependencia. Este proceso organiza el flujo de trabajo y define el orden lógico en que deben realizarse las tareas para completar el proyecto de manera eficiente.</w:t>
+      </w:r>
+    </w:p>
+    <w:p>
+      <w:pPr>
+        <w:pStyle w:val="Prrafodelista"/>
+        <w:numPr>
+          <w:ilvl w:val="0"/>
+          <w:numId w:val="3"/>
+        </w:numPr>
         <w:jc w:val="both"/>
         <w:rPr>
           <w:rFonts w:ascii="Times New Roman" w:hAnsi="Times New Roman" w:cs="Times New Roman"/>
@@ -1138,14 +1154,25 @@
       <w:r>
         <w:rPr>
           <w:rFonts w:ascii="Times New Roman" w:hAnsi="Times New Roman" w:cs="Times New Roman"/>
-          <w:sz w:val="24"/>
-          <w:szCs w:val="24"/>
-        </w:rPr>
-        <w:t>Identificar Dependencias: Establecer relaciones entre actividades, clasificándolas como dependencias obligatorias (actividades que deben suceder en un orden específico), dependencias discrecionales (establecidas por el equipo de proyecto) o dependencias externas (condicionadas por factores fuera del proyecto).</w:t>
-      </w:r>
-    </w:p>
-    <w:p>
-      <w:pPr>
+          <w:b/>
+          <w:bCs/>
+          <w:sz w:val="24"/>
+          <w:szCs w:val="24"/>
+        </w:rPr>
+        <w:t>Identificar Dependencias:</w:t>
+      </w:r>
+      <w:r>
+        <w:rPr>
+          <w:rFonts w:ascii="Times New Roman" w:hAnsi="Times New Roman" w:cs="Times New Roman"/>
+          <w:sz w:val="24"/>
+          <w:szCs w:val="24"/>
+        </w:rPr>
+        <w:t xml:space="preserve"> Establecer relaciones entre actividades, clasificándolas como dependencias obligatorias (actividades que deben suceder en un orden específico), dependencias discrecionales (establecidas por el equipo de proyecto) o dependencias externas (condicionadas por factores fuera del proyecto).</w:t>
+      </w:r>
+    </w:p>
+    <w:p>
+      <w:pPr>
+        <w:pStyle w:val="Prrafodelista"/>
         <w:jc w:val="both"/>
         <w:rPr>
           <w:rFonts w:ascii="Times New Roman" w:hAnsi="Times New Roman" w:cs="Times New Roman"/>
@@ -1153,17 +1180,14 @@
           <w:szCs w:val="24"/>
         </w:rPr>
       </w:pPr>
-      <w:r>
-        <w:rPr>
-          <w:rFonts w:ascii="Times New Roman" w:hAnsi="Times New Roman" w:cs="Times New Roman"/>
-          <w:sz w:val="24"/>
-          <w:szCs w:val="24"/>
-        </w:rPr>
-        <w:t>Definir Tipos de Relaciones: Determinar el tipo de relación entre actividades, como inicio a fin, fin a inicio, inicio a inicio, o fin a fin, lo que afecta el orden en el que pueden iniciarse o completarse.</w:t>
-      </w:r>
-    </w:p>
-    <w:p>
-      <w:pPr>
+    </w:p>
+    <w:p>
+      <w:pPr>
+        <w:pStyle w:val="Prrafodelista"/>
+        <w:numPr>
+          <w:ilvl w:val="0"/>
+          <w:numId w:val="3"/>
+        </w:numPr>
         <w:jc w:val="both"/>
         <w:rPr>
           <w:rFonts w:ascii="Times New Roman" w:hAnsi="Times New Roman" w:cs="Times New Roman"/>
@@ -1174,14 +1198,25 @@
       <w:r>
         <w:rPr>
           <w:rFonts w:ascii="Times New Roman" w:hAnsi="Times New Roman" w:cs="Times New Roman"/>
-          <w:sz w:val="24"/>
-          <w:szCs w:val="24"/>
-        </w:rPr>
-        <w:t>Utilizar Diagramas de Red de Proyecto: Representar gráficamente las secuencias de actividades mediante diagramas de red, que ayudan a visualizar el flujo y a identificar el camino crítico, es decir, la serie de actividades que determina la duración total del proyecto.</w:t>
-      </w:r>
-    </w:p>
-    <w:p>
-      <w:pPr>
+          <w:b/>
+          <w:bCs/>
+          <w:sz w:val="24"/>
+          <w:szCs w:val="24"/>
+        </w:rPr>
+        <w:t>Definir Tipos de Relaciones:</w:t>
+      </w:r>
+      <w:r>
+        <w:rPr>
+          <w:rFonts w:ascii="Times New Roman" w:hAnsi="Times New Roman" w:cs="Times New Roman"/>
+          <w:sz w:val="24"/>
+          <w:szCs w:val="24"/>
+        </w:rPr>
+        <w:t xml:space="preserve"> Determinar el tipo de relación entre actividades, como inicio a fin, fin a inicio, inicio a inicio, o fin a fin, lo que afecta el orden en el que pueden iniciarse o completarse.</w:t>
+      </w:r>
+    </w:p>
+    <w:p>
+      <w:pPr>
+        <w:pStyle w:val="Prrafodelista"/>
         <w:jc w:val="both"/>
         <w:rPr>
           <w:rFonts w:ascii="Times New Roman" w:hAnsi="Times New Roman" w:cs="Times New Roman"/>
@@ -1189,17 +1224,14 @@
           <w:szCs w:val="24"/>
         </w:rPr>
       </w:pPr>
-      <w:r>
-        <w:rPr>
-          <w:rFonts w:ascii="Times New Roman" w:hAnsi="Times New Roman" w:cs="Times New Roman"/>
-          <w:sz w:val="24"/>
-          <w:szCs w:val="24"/>
-        </w:rPr>
-        <w:t>Asignar Adelantos y Retrasos: Ajustar el cronograma aplicando adelantos (para permitir que una actividad comience antes de que su predecesora esté completa) o retrasos (para posponer el inicio de una actividad).</w:t>
-      </w:r>
-    </w:p>
-    <w:p>
-      <w:pPr>
+    </w:p>
+    <w:p>
+      <w:pPr>
+        <w:pStyle w:val="Prrafodelista"/>
+        <w:numPr>
+          <w:ilvl w:val="0"/>
+          <w:numId w:val="3"/>
+        </w:numPr>
         <w:jc w:val="both"/>
         <w:rPr>
           <w:rFonts w:ascii="Times New Roman" w:hAnsi="Times New Roman" w:cs="Times New Roman"/>
@@ -1207,9 +1239,28 @@
           <w:szCs w:val="24"/>
         </w:rPr>
       </w:pPr>
-    </w:p>
-    <w:p>
-      <w:pPr>
+      <w:r>
+        <w:rPr>
+          <w:rFonts w:ascii="Times New Roman" w:hAnsi="Times New Roman" w:cs="Times New Roman"/>
+          <w:b/>
+          <w:bCs/>
+          <w:sz w:val="24"/>
+          <w:szCs w:val="24"/>
+        </w:rPr>
+        <w:t>Utilizar Diagramas de Red de Proyecto:</w:t>
+      </w:r>
+      <w:r>
+        <w:rPr>
+          <w:rFonts w:ascii="Times New Roman" w:hAnsi="Times New Roman" w:cs="Times New Roman"/>
+          <w:sz w:val="24"/>
+          <w:szCs w:val="24"/>
+        </w:rPr>
+        <w:t xml:space="preserve"> Representar gráficamente las secuencias de actividades mediante diagramas de red, que ayudan a visualizar el flujo y a identificar el camino crítico, es decir, la serie de actividades que determina la duración total del proyecto.</w:t>
+      </w:r>
+    </w:p>
+    <w:p>
+      <w:pPr>
+        <w:pStyle w:val="Prrafodelista"/>
         <w:jc w:val="both"/>
         <w:rPr>
           <w:rFonts w:ascii="Times New Roman" w:hAnsi="Times New Roman" w:cs="Times New Roman"/>
@@ -1220,23 +1271,42 @@
     </w:p>
     <w:p>
       <w:pPr>
+        <w:pStyle w:val="Prrafodelista"/>
+        <w:numPr>
+          <w:ilvl w:val="0"/>
+          <w:numId w:val="3"/>
+        </w:numPr>
         <w:jc w:val="both"/>
         <w:rPr>
           <w:rFonts w:ascii="Times New Roman" w:hAnsi="Times New Roman" w:cs="Times New Roman"/>
-          <w:b/>
-          <w:bCs/>
-          <w:sz w:val="24"/>
-          <w:szCs w:val="24"/>
-        </w:rPr>
-      </w:pPr>
+          <w:sz w:val="24"/>
+          <w:szCs w:val="24"/>
+        </w:rPr>
+      </w:pPr>
+      <w:r>
+        <w:rPr>
+          <w:rFonts w:ascii="Times New Roman" w:hAnsi="Times New Roman" w:cs="Times New Roman"/>
+          <w:b/>
+          <w:bCs/>
+          <w:sz w:val="24"/>
+          <w:szCs w:val="24"/>
+        </w:rPr>
+        <w:t>Asignar Adelantos y Retrasos:</w:t>
+      </w:r>
+      <w:r>
+        <w:rPr>
+          <w:rFonts w:ascii="Times New Roman" w:hAnsi="Times New Roman" w:cs="Times New Roman"/>
+          <w:sz w:val="24"/>
+          <w:szCs w:val="24"/>
+        </w:rPr>
+        <w:t xml:space="preserve"> Ajustar el cronograma aplicando adelantos (para permitir que una actividad comience antes de que su predecesora esté completa) o retrasos (para posponer el inicio de una actividad).</w:t>
+      </w:r>
     </w:p>
     <w:p>
       <w:pPr>
         <w:jc w:val="both"/>
         <w:rPr>
           <w:rFonts w:ascii="Times New Roman" w:hAnsi="Times New Roman" w:cs="Times New Roman"/>
-          <w:b/>
-          <w:bCs/>
           <w:sz w:val="24"/>
           <w:szCs w:val="24"/>
         </w:rPr>
@@ -1247,8 +1317,6 @@
         <w:jc w:val="both"/>
         <w:rPr>
           <w:rFonts w:ascii="Times New Roman" w:hAnsi="Times New Roman" w:cs="Times New Roman"/>
-          <w:b/>
-          <w:bCs/>
           <w:sz w:val="24"/>
           <w:szCs w:val="24"/>
         </w:rPr>
@@ -1292,231 +1360,114 @@
     </w:p>
     <w:p>
       <w:pPr>
-        <w:rPr>
-          <w:rFonts w:ascii="Times New Roman" w:hAnsi="Times New Roman" w:cs="Times New Roman"/>
-          <w:b/>
-          <w:bCs/>
-          <w:sz w:val="24"/>
-          <w:szCs w:val="24"/>
-        </w:rPr>
-      </w:pPr>
-    </w:p>
-    <w:p>
-      <w:pPr>
-        <w:rPr>
-          <w:rFonts w:ascii="Times New Roman" w:hAnsi="Times New Roman" w:cs="Times New Roman"/>
-          <w:b/>
-          <w:bCs/>
-          <w:sz w:val="24"/>
-          <w:szCs w:val="24"/>
-        </w:rPr>
-      </w:pPr>
-    </w:p>
-    <w:p>
-      <w:pPr>
-        <w:rPr>
-          <w:rFonts w:ascii="Times New Roman" w:hAnsi="Times New Roman" w:cs="Times New Roman"/>
-          <w:b/>
-          <w:bCs/>
-          <w:sz w:val="24"/>
-          <w:szCs w:val="24"/>
-        </w:rPr>
-      </w:pPr>
-    </w:p>
-    <w:p>
-      <w:pPr>
-        <w:rPr>
-          <w:rFonts w:ascii="Times New Roman" w:hAnsi="Times New Roman" w:cs="Times New Roman"/>
-          <w:b/>
-          <w:bCs/>
-          <w:sz w:val="24"/>
-          <w:szCs w:val="24"/>
-        </w:rPr>
-      </w:pPr>
-    </w:p>
-    <w:p>
-      <w:pPr>
-        <w:rPr>
-          <w:rFonts w:ascii="Times New Roman" w:hAnsi="Times New Roman" w:cs="Times New Roman"/>
-          <w:b/>
-          <w:bCs/>
-          <w:sz w:val="24"/>
-          <w:szCs w:val="24"/>
-        </w:rPr>
-      </w:pPr>
-    </w:p>
-    <w:p>
-      <w:pPr>
-        <w:rPr>
-          <w:rFonts w:ascii="Times New Roman" w:hAnsi="Times New Roman" w:cs="Times New Roman"/>
-          <w:b/>
-          <w:bCs/>
-          <w:sz w:val="24"/>
-          <w:szCs w:val="24"/>
-        </w:rPr>
-      </w:pPr>
-    </w:p>
-    <w:p>
-      <w:pPr>
-        <w:rPr>
-          <w:rFonts w:ascii="Times New Roman" w:hAnsi="Times New Roman" w:cs="Times New Roman"/>
-          <w:b/>
-          <w:bCs/>
-          <w:sz w:val="24"/>
-          <w:szCs w:val="24"/>
-        </w:rPr>
-      </w:pPr>
-    </w:p>
-    <w:p>
-      <w:pPr>
-        <w:rPr>
-          <w:rFonts w:ascii="Times New Roman" w:hAnsi="Times New Roman" w:cs="Times New Roman"/>
-          <w:b/>
-          <w:bCs/>
-          <w:sz w:val="24"/>
-          <w:szCs w:val="24"/>
-        </w:rPr>
-      </w:pPr>
-    </w:p>
-    <w:p>
-      <w:pPr>
-        <w:rPr>
-          <w:rFonts w:ascii="Times New Roman" w:hAnsi="Times New Roman" w:cs="Times New Roman"/>
-          <w:b/>
-          <w:bCs/>
-          <w:sz w:val="24"/>
-          <w:szCs w:val="24"/>
-        </w:rPr>
-      </w:pPr>
-    </w:p>
-    <w:p>
-      <w:pPr>
-        <w:rPr>
-          <w:rFonts w:ascii="Times New Roman" w:hAnsi="Times New Roman" w:cs="Times New Roman"/>
-          <w:b/>
-          <w:bCs/>
-          <w:sz w:val="24"/>
-          <w:szCs w:val="24"/>
-        </w:rPr>
-      </w:pPr>
-    </w:p>
-    <w:p>
-      <w:pPr>
-        <w:rPr>
-          <w:rFonts w:ascii="Times New Roman" w:hAnsi="Times New Roman" w:cs="Times New Roman"/>
-          <w:b/>
-          <w:bCs/>
-          <w:sz w:val="24"/>
-          <w:szCs w:val="24"/>
-        </w:rPr>
-      </w:pPr>
-    </w:p>
-    <w:p>
-      <w:pPr>
-        <w:rPr>
-          <w:rFonts w:ascii="Times New Roman" w:hAnsi="Times New Roman" w:cs="Times New Roman"/>
-          <w:b/>
-          <w:bCs/>
-          <w:sz w:val="24"/>
-          <w:szCs w:val="24"/>
-        </w:rPr>
-      </w:pPr>
-    </w:p>
-    <w:p>
-      <w:pPr>
-        <w:rPr>
-          <w:rFonts w:ascii="Times New Roman" w:hAnsi="Times New Roman" w:cs="Times New Roman"/>
-          <w:b/>
-          <w:bCs/>
-          <w:sz w:val="24"/>
-          <w:szCs w:val="24"/>
-        </w:rPr>
-      </w:pPr>
-    </w:p>
-    <w:p>
-      <w:pPr>
-        <w:rPr>
-          <w:rFonts w:ascii="Times New Roman" w:hAnsi="Times New Roman" w:cs="Times New Roman"/>
-          <w:b/>
-          <w:bCs/>
-          <w:sz w:val="24"/>
-          <w:szCs w:val="24"/>
-        </w:rPr>
-      </w:pPr>
-    </w:p>
-    <w:p>
-      <w:pPr>
-        <w:rPr>
-          <w:rFonts w:ascii="Times New Roman" w:hAnsi="Times New Roman" w:cs="Times New Roman"/>
-          <w:b/>
-          <w:bCs/>
-          <w:sz w:val="24"/>
-          <w:szCs w:val="24"/>
-        </w:rPr>
-      </w:pPr>
-    </w:p>
-    <w:p>
-      <w:pPr>
-        <w:rPr>
-          <w:rFonts w:ascii="Times New Roman" w:hAnsi="Times New Roman" w:cs="Times New Roman"/>
-          <w:b/>
-          <w:bCs/>
-          <w:sz w:val="24"/>
-          <w:szCs w:val="24"/>
-        </w:rPr>
-      </w:pPr>
-    </w:p>
-    <w:p>
-      <w:pPr>
-        <w:rPr>
-          <w:rFonts w:ascii="Times New Roman" w:hAnsi="Times New Roman" w:cs="Times New Roman"/>
-          <w:b/>
-          <w:bCs/>
-          <w:sz w:val="24"/>
-          <w:szCs w:val="24"/>
-        </w:rPr>
-      </w:pPr>
-    </w:p>
-    <w:p>
-      <w:pPr>
-        <w:rPr>
-          <w:rFonts w:ascii="Times New Roman" w:hAnsi="Times New Roman" w:cs="Times New Roman"/>
-          <w:b/>
-          <w:bCs/>
-          <w:sz w:val="24"/>
-          <w:szCs w:val="24"/>
-        </w:rPr>
-      </w:pPr>
-    </w:p>
-    <w:p>
-      <w:pPr>
-        <w:rPr>
-          <w:rFonts w:ascii="Times New Roman" w:hAnsi="Times New Roman" w:cs="Times New Roman"/>
-          <w:b/>
-          <w:bCs/>
-          <w:sz w:val="24"/>
-          <w:szCs w:val="24"/>
-        </w:rPr>
-      </w:pPr>
-    </w:p>
-    <w:p>
-      <w:pPr>
-        <w:rPr>
-          <w:rFonts w:ascii="Times New Roman" w:hAnsi="Times New Roman" w:cs="Times New Roman"/>
-          <w:b/>
-          <w:bCs/>
-          <w:sz w:val="24"/>
-          <w:szCs w:val="24"/>
-        </w:rPr>
-      </w:pPr>
-      <w:r>
-        <w:rPr>
-          <w:rFonts w:ascii="Times New Roman" w:hAnsi="Times New Roman" w:cs="Times New Roman"/>
-          <w:b/>
-          <w:bCs/>
-          <w:sz w:val="24"/>
-          <w:szCs w:val="24"/>
-        </w:rPr>
+        <w:jc w:val="both"/>
+        <w:rPr>
+          <w:rFonts w:ascii="Times New Roman" w:hAnsi="Times New Roman" w:cs="Times New Roman"/>
+          <w:b/>
+          <w:bCs/>
+          <w:sz w:val="24"/>
+          <w:szCs w:val="24"/>
+        </w:rPr>
+      </w:pPr>
+    </w:p>
+    <w:p>
+      <w:pPr>
+        <w:jc w:val="both"/>
+        <w:rPr>
+          <w:rFonts w:ascii="Times New Roman" w:hAnsi="Times New Roman" w:cs="Times New Roman"/>
+          <w:b/>
+          <w:bCs/>
+          <w:sz w:val="24"/>
+          <w:szCs w:val="24"/>
+        </w:rPr>
+      </w:pPr>
+    </w:p>
+    <w:p>
+      <w:pPr>
+        <w:jc w:val="both"/>
+        <w:rPr>
+          <w:rFonts w:ascii="Times New Roman" w:hAnsi="Times New Roman" w:cs="Times New Roman"/>
+          <w:b/>
+          <w:bCs/>
+          <w:sz w:val="24"/>
+          <w:szCs w:val="24"/>
+        </w:rPr>
+      </w:pPr>
+    </w:p>
+    <w:p>
+      <w:pPr>
+        <w:rPr>
+          <w:rFonts w:ascii="Times New Roman" w:hAnsi="Times New Roman" w:cs="Times New Roman"/>
+          <w:b/>
+          <w:bCs/>
+          <w:sz w:val="24"/>
+          <w:szCs w:val="24"/>
+        </w:rPr>
+      </w:pPr>
+    </w:p>
+    <w:p>
+      <w:pPr>
+        <w:rPr>
+          <w:rFonts w:ascii="Times New Roman" w:hAnsi="Times New Roman" w:cs="Times New Roman"/>
+          <w:b/>
+          <w:bCs/>
+          <w:sz w:val="24"/>
+          <w:szCs w:val="24"/>
+        </w:rPr>
+      </w:pPr>
+    </w:p>
+    <w:p>
+      <w:pPr>
+        <w:rPr>
+          <w:rFonts w:ascii="Times New Roman" w:hAnsi="Times New Roman" w:cs="Times New Roman"/>
+          <w:b/>
+          <w:bCs/>
+          <w:sz w:val="24"/>
+          <w:szCs w:val="24"/>
+        </w:rPr>
+      </w:pPr>
+    </w:p>
+    <w:p>
+      <w:pPr>
+        <w:rPr>
+          <w:rFonts w:ascii="Times New Roman" w:hAnsi="Times New Roman" w:cs="Times New Roman"/>
+          <w:b/>
+          <w:bCs/>
+          <w:sz w:val="24"/>
+          <w:szCs w:val="24"/>
+        </w:rPr>
+      </w:pPr>
+    </w:p>
+    <w:p>
+      <w:pPr>
+        <w:rPr>
+          <w:rFonts w:ascii="Times New Roman" w:hAnsi="Times New Roman" w:cs="Times New Roman"/>
+          <w:b/>
+          <w:bCs/>
+          <w:sz w:val="24"/>
+          <w:szCs w:val="24"/>
+        </w:rPr>
+      </w:pPr>
+    </w:p>
+    <w:p>
+      <w:pPr>
+        <w:rPr>
+          <w:rFonts w:ascii="Times New Roman" w:hAnsi="Times New Roman" w:cs="Times New Roman"/>
+          <w:b/>
+          <w:bCs/>
+          <w:sz w:val="24"/>
+          <w:szCs w:val="24"/>
+        </w:rPr>
+      </w:pPr>
+      <w:r>
+        <w:rPr>
+          <w:rFonts w:ascii="Times New Roman" w:hAnsi="Times New Roman" w:cs="Times New Roman"/>
+          <w:b/>
+          <w:bCs/>
+          <w:sz w:val="24"/>
+          <w:szCs w:val="24"/>
+        </w:rPr>
+        <w:lastRenderedPageBreak/>
         <w:t>Aporte Estudiante 3</w:t>
       </w:r>
       <w:r>
@@ -1887,6 +1838,7 @@
           <w:sz w:val="24"/>
           <w:szCs w:val="24"/>
         </w:rPr>
+        <w:lastRenderedPageBreak/>
         <w:t>Aporte Estudiante 1 (RIVERA REYES JULEIDY GABRIELA):</w:t>
       </w:r>
     </w:p>
@@ -2227,6 +2179,7 @@
           <w:sz w:val="24"/>
           <w:szCs w:val="24"/>
         </w:rPr>
+        <w:lastRenderedPageBreak/>
         <w:t xml:space="preserve">Aporte Estudiante </w:t>
       </w:r>
       <w:r>
@@ -2260,633 +2213,479 @@
           <w:szCs w:val="24"/>
         </w:rPr>
       </w:pPr>
-    </w:p>
-    <w:p>
-      <w:pPr>
-        <w:rPr>
-          <w:rFonts w:ascii="Times New Roman" w:hAnsi="Times New Roman" w:cs="Times New Roman"/>
-          <w:b/>
-          <w:bCs/>
-          <w:sz w:val="24"/>
-          <w:szCs w:val="24"/>
-        </w:rPr>
-      </w:pPr>
-    </w:p>
-    <w:p>
-      <w:pPr>
-        <w:rPr>
-          <w:rFonts w:ascii="Times New Roman" w:hAnsi="Times New Roman" w:cs="Times New Roman"/>
-          <w:b/>
-          <w:bCs/>
-          <w:sz w:val="24"/>
-          <w:szCs w:val="24"/>
-        </w:rPr>
-      </w:pPr>
-    </w:p>
-    <w:p>
-      <w:pPr>
-        <w:rPr>
-          <w:rFonts w:ascii="Times New Roman" w:hAnsi="Times New Roman" w:cs="Times New Roman"/>
-          <w:b/>
-          <w:bCs/>
-          <w:sz w:val="24"/>
-          <w:szCs w:val="24"/>
-        </w:rPr>
-      </w:pPr>
-    </w:p>
-    <w:p>
-      <w:pPr>
-        <w:rPr>
-          <w:rFonts w:ascii="Times New Roman" w:hAnsi="Times New Roman" w:cs="Times New Roman"/>
-          <w:b/>
-          <w:bCs/>
-          <w:sz w:val="24"/>
-          <w:szCs w:val="24"/>
-        </w:rPr>
-      </w:pPr>
-    </w:p>
-    <w:p>
-      <w:pPr>
-        <w:rPr>
-          <w:rFonts w:ascii="Times New Roman" w:hAnsi="Times New Roman" w:cs="Times New Roman"/>
-          <w:b/>
-          <w:bCs/>
-          <w:sz w:val="24"/>
-          <w:szCs w:val="24"/>
-        </w:rPr>
-      </w:pPr>
-    </w:p>
-    <w:p>
-      <w:pPr>
-        <w:rPr>
-          <w:rFonts w:ascii="Times New Roman" w:hAnsi="Times New Roman" w:cs="Times New Roman"/>
-          <w:b/>
-          <w:bCs/>
-          <w:sz w:val="24"/>
-          <w:szCs w:val="24"/>
-        </w:rPr>
-      </w:pPr>
-    </w:p>
-    <w:p>
-      <w:pPr>
-        <w:rPr>
-          <w:rFonts w:ascii="Times New Roman" w:hAnsi="Times New Roman" w:cs="Times New Roman"/>
-          <w:b/>
-          <w:bCs/>
-          <w:sz w:val="24"/>
-          <w:szCs w:val="24"/>
-        </w:rPr>
-      </w:pPr>
-    </w:p>
-    <w:p>
-      <w:pPr>
-        <w:rPr>
-          <w:rFonts w:ascii="Times New Roman" w:hAnsi="Times New Roman" w:cs="Times New Roman"/>
-          <w:b/>
-          <w:bCs/>
-          <w:sz w:val="24"/>
-          <w:szCs w:val="24"/>
-        </w:rPr>
-      </w:pPr>
-    </w:p>
-    <w:p>
-      <w:pPr>
-        <w:rPr>
-          <w:rFonts w:ascii="Times New Roman" w:hAnsi="Times New Roman" w:cs="Times New Roman"/>
-          <w:b/>
-          <w:bCs/>
-          <w:sz w:val="24"/>
-          <w:szCs w:val="24"/>
-        </w:rPr>
-      </w:pPr>
-    </w:p>
-    <w:p>
-      <w:pPr>
-        <w:rPr>
-          <w:rFonts w:ascii="Times New Roman" w:hAnsi="Times New Roman" w:cs="Times New Roman"/>
-          <w:b/>
-          <w:bCs/>
-          <w:sz w:val="24"/>
-          <w:szCs w:val="24"/>
-        </w:rPr>
-      </w:pPr>
-    </w:p>
-    <w:p>
-      <w:pPr>
-        <w:rPr>
-          <w:rFonts w:ascii="Times New Roman" w:hAnsi="Times New Roman" w:cs="Times New Roman"/>
-          <w:b/>
-          <w:bCs/>
-          <w:sz w:val="24"/>
-          <w:szCs w:val="24"/>
-        </w:rPr>
-      </w:pPr>
-    </w:p>
-    <w:p>
-      <w:pPr>
-        <w:rPr>
-          <w:rFonts w:ascii="Times New Roman" w:hAnsi="Times New Roman" w:cs="Times New Roman"/>
-          <w:b/>
-          <w:bCs/>
-          <w:sz w:val="24"/>
-          <w:szCs w:val="24"/>
-        </w:rPr>
-      </w:pPr>
-    </w:p>
-    <w:p>
-      <w:pPr>
-        <w:rPr>
-          <w:rFonts w:ascii="Times New Roman" w:hAnsi="Times New Roman" w:cs="Times New Roman"/>
-          <w:b/>
-          <w:bCs/>
-          <w:sz w:val="24"/>
-          <w:szCs w:val="24"/>
-        </w:rPr>
-      </w:pPr>
-    </w:p>
-    <w:p>
-      <w:pPr>
-        <w:rPr>
-          <w:rFonts w:ascii="Times New Roman" w:hAnsi="Times New Roman" w:cs="Times New Roman"/>
-          <w:b/>
-          <w:bCs/>
-          <w:sz w:val="24"/>
-          <w:szCs w:val="24"/>
-        </w:rPr>
-      </w:pPr>
-    </w:p>
-    <w:p>
-      <w:pPr>
-        <w:rPr>
-          <w:rFonts w:ascii="Times New Roman" w:hAnsi="Times New Roman" w:cs="Times New Roman"/>
-          <w:b/>
-          <w:bCs/>
-          <w:sz w:val="24"/>
-          <w:szCs w:val="24"/>
-        </w:rPr>
-      </w:pPr>
-    </w:p>
-    <w:p>
-      <w:pPr>
-        <w:rPr>
-          <w:rFonts w:ascii="Times New Roman" w:hAnsi="Times New Roman" w:cs="Times New Roman"/>
-          <w:b/>
-          <w:bCs/>
-          <w:sz w:val="24"/>
-          <w:szCs w:val="24"/>
-        </w:rPr>
-      </w:pPr>
-    </w:p>
-    <w:p>
-      <w:pPr>
-        <w:rPr>
-          <w:rFonts w:ascii="Times New Roman" w:hAnsi="Times New Roman" w:cs="Times New Roman"/>
-          <w:b/>
-          <w:bCs/>
-          <w:sz w:val="24"/>
-          <w:szCs w:val="24"/>
-        </w:rPr>
-      </w:pPr>
-    </w:p>
-    <w:p>
-      <w:pPr>
-        <w:rPr>
-          <w:rFonts w:ascii="Times New Roman" w:hAnsi="Times New Roman" w:cs="Times New Roman"/>
-          <w:b/>
-          <w:bCs/>
-          <w:sz w:val="24"/>
-          <w:szCs w:val="24"/>
-        </w:rPr>
-      </w:pPr>
-    </w:p>
-    <w:p>
-      <w:pPr>
-        <w:rPr>
-          <w:rFonts w:ascii="Times New Roman" w:hAnsi="Times New Roman" w:cs="Times New Roman"/>
-          <w:b/>
-          <w:bCs/>
-          <w:sz w:val="24"/>
-          <w:szCs w:val="24"/>
-        </w:rPr>
-      </w:pPr>
-    </w:p>
-    <w:p>
-      <w:pPr>
-        <w:rPr>
-          <w:rFonts w:ascii="Times New Roman" w:hAnsi="Times New Roman" w:cs="Times New Roman"/>
-          <w:b/>
-          <w:bCs/>
-          <w:sz w:val="24"/>
-          <w:szCs w:val="24"/>
-        </w:rPr>
-      </w:pPr>
-    </w:p>
-    <w:p>
-      <w:pPr>
-        <w:rPr>
-          <w:rFonts w:ascii="Times New Roman" w:hAnsi="Times New Roman" w:cs="Times New Roman"/>
-          <w:b/>
-          <w:bCs/>
-          <w:sz w:val="24"/>
-          <w:szCs w:val="24"/>
-        </w:rPr>
-      </w:pPr>
-    </w:p>
-    <w:p>
-      <w:pPr>
-        <w:rPr>
-          <w:rFonts w:ascii="Times New Roman" w:hAnsi="Times New Roman" w:cs="Times New Roman"/>
-          <w:b/>
-          <w:bCs/>
-          <w:sz w:val="24"/>
-          <w:szCs w:val="24"/>
-        </w:rPr>
-      </w:pPr>
-    </w:p>
-    <w:p>
-      <w:pPr>
-        <w:rPr>
-          <w:rFonts w:ascii="Times New Roman" w:hAnsi="Times New Roman" w:cs="Times New Roman"/>
-          <w:b/>
-          <w:bCs/>
-          <w:sz w:val="24"/>
-          <w:szCs w:val="24"/>
-        </w:rPr>
-      </w:pPr>
-    </w:p>
-    <w:p>
-      <w:pPr>
-        <w:rPr>
-          <w:rFonts w:ascii="Times New Roman" w:hAnsi="Times New Roman" w:cs="Times New Roman"/>
-          <w:b/>
-          <w:bCs/>
-          <w:sz w:val="24"/>
-          <w:szCs w:val="24"/>
-        </w:rPr>
-      </w:pPr>
-    </w:p>
-    <w:p>
-      <w:pPr>
-        <w:rPr>
-          <w:rFonts w:ascii="Times New Roman" w:hAnsi="Times New Roman" w:cs="Times New Roman"/>
-          <w:b/>
-          <w:bCs/>
-          <w:sz w:val="24"/>
-          <w:szCs w:val="24"/>
-        </w:rPr>
-      </w:pPr>
-    </w:p>
-    <w:p>
-      <w:pPr>
-        <w:rPr>
-          <w:rFonts w:ascii="Times New Roman" w:hAnsi="Times New Roman" w:cs="Times New Roman"/>
-          <w:b/>
-          <w:bCs/>
-          <w:sz w:val="24"/>
-          <w:szCs w:val="24"/>
-        </w:rPr>
-      </w:pPr>
-    </w:p>
-    <w:p>
-      <w:pPr>
-        <w:rPr>
-          <w:rFonts w:ascii="Times New Roman" w:hAnsi="Times New Roman" w:cs="Times New Roman"/>
-          <w:b/>
-          <w:bCs/>
-          <w:sz w:val="24"/>
-          <w:szCs w:val="24"/>
-        </w:rPr>
-      </w:pPr>
-    </w:p>
-    <w:p>
-      <w:pPr>
-        <w:rPr>
-          <w:rFonts w:ascii="Times New Roman" w:hAnsi="Times New Roman" w:cs="Times New Roman"/>
-          <w:b/>
-          <w:bCs/>
-          <w:sz w:val="24"/>
-          <w:szCs w:val="24"/>
-        </w:rPr>
-      </w:pPr>
-    </w:p>
-    <w:p>
-      <w:pPr>
-        <w:rPr>
-          <w:rFonts w:ascii="Times New Roman" w:hAnsi="Times New Roman" w:cs="Times New Roman"/>
-          <w:b/>
-          <w:bCs/>
-          <w:sz w:val="24"/>
-          <w:szCs w:val="24"/>
-        </w:rPr>
-      </w:pPr>
-    </w:p>
-    <w:p>
-      <w:pPr>
-        <w:rPr>
-          <w:rFonts w:ascii="Times New Roman" w:hAnsi="Times New Roman" w:cs="Times New Roman"/>
-          <w:b/>
-          <w:bCs/>
-          <w:sz w:val="24"/>
-          <w:szCs w:val="24"/>
-        </w:rPr>
-      </w:pPr>
-    </w:p>
-    <w:p>
-      <w:pPr>
-        <w:rPr>
-          <w:rFonts w:ascii="Times New Roman" w:hAnsi="Times New Roman" w:cs="Times New Roman"/>
-          <w:b/>
-          <w:bCs/>
-          <w:sz w:val="24"/>
-          <w:szCs w:val="24"/>
-        </w:rPr>
-      </w:pPr>
-    </w:p>
-    <w:p>
-      <w:pPr>
-        <w:rPr>
-          <w:rFonts w:ascii="Times New Roman" w:hAnsi="Times New Roman" w:cs="Times New Roman"/>
-          <w:b/>
-          <w:bCs/>
-          <w:sz w:val="24"/>
-          <w:szCs w:val="24"/>
-        </w:rPr>
-      </w:pPr>
-    </w:p>
-    <w:p>
-      <w:pPr>
-        <w:rPr>
-          <w:rFonts w:ascii="Times New Roman" w:hAnsi="Times New Roman" w:cs="Times New Roman"/>
-          <w:b/>
-          <w:bCs/>
-          <w:sz w:val="24"/>
-          <w:szCs w:val="24"/>
-        </w:rPr>
-      </w:pPr>
-    </w:p>
-    <w:p>
-      <w:pPr>
-        <w:rPr>
-          <w:rFonts w:ascii="Times New Roman" w:hAnsi="Times New Roman" w:cs="Times New Roman"/>
-          <w:b/>
-          <w:bCs/>
-          <w:sz w:val="24"/>
-          <w:szCs w:val="24"/>
-        </w:rPr>
-      </w:pPr>
-    </w:p>
-    <w:p>
-      <w:pPr>
-        <w:rPr>
-          <w:rFonts w:ascii="Times New Roman" w:hAnsi="Times New Roman" w:cs="Times New Roman"/>
-          <w:b/>
-          <w:bCs/>
-          <w:sz w:val="24"/>
-          <w:szCs w:val="24"/>
-        </w:rPr>
-      </w:pPr>
-    </w:p>
-    <w:p>
-      <w:pPr>
-        <w:rPr>
-          <w:rFonts w:ascii="Times New Roman" w:hAnsi="Times New Roman" w:cs="Times New Roman"/>
-          <w:b/>
-          <w:bCs/>
-          <w:sz w:val="24"/>
-          <w:szCs w:val="24"/>
-        </w:rPr>
-      </w:pPr>
-    </w:p>
-    <w:p>
-      <w:pPr>
-        <w:rPr>
-          <w:rFonts w:ascii="Times New Roman" w:hAnsi="Times New Roman" w:cs="Times New Roman"/>
-          <w:b/>
-          <w:bCs/>
-          <w:sz w:val="24"/>
-          <w:szCs w:val="24"/>
-        </w:rPr>
-      </w:pPr>
-    </w:p>
-    <w:p>
-      <w:pPr>
-        <w:rPr>
-          <w:rFonts w:ascii="Times New Roman" w:hAnsi="Times New Roman" w:cs="Times New Roman"/>
-          <w:b/>
-          <w:bCs/>
-          <w:sz w:val="24"/>
-          <w:szCs w:val="24"/>
-        </w:rPr>
-      </w:pPr>
-    </w:p>
-    <w:p>
-      <w:pPr>
-        <w:rPr>
-          <w:rFonts w:ascii="Times New Roman" w:hAnsi="Times New Roman" w:cs="Times New Roman"/>
-          <w:b/>
-          <w:bCs/>
-          <w:sz w:val="24"/>
-          <w:szCs w:val="24"/>
-        </w:rPr>
-      </w:pPr>
-    </w:p>
-    <w:p>
-      <w:pPr>
-        <w:rPr>
-          <w:rFonts w:ascii="Times New Roman" w:hAnsi="Times New Roman" w:cs="Times New Roman"/>
-          <w:b/>
-          <w:bCs/>
-          <w:sz w:val="24"/>
-          <w:szCs w:val="24"/>
-        </w:rPr>
-      </w:pPr>
-    </w:p>
-    <w:p>
-      <w:pPr>
-        <w:rPr>
-          <w:rFonts w:ascii="Times New Roman" w:hAnsi="Times New Roman" w:cs="Times New Roman"/>
-          <w:b/>
-          <w:bCs/>
-          <w:sz w:val="24"/>
-          <w:szCs w:val="24"/>
-        </w:rPr>
-      </w:pPr>
-    </w:p>
-    <w:p>
-      <w:pPr>
-        <w:rPr>
-          <w:rFonts w:ascii="Times New Roman" w:hAnsi="Times New Roman" w:cs="Times New Roman"/>
-          <w:b/>
-          <w:bCs/>
-          <w:sz w:val="24"/>
-          <w:szCs w:val="24"/>
-        </w:rPr>
-      </w:pPr>
-    </w:p>
-    <w:p>
-      <w:pPr>
-        <w:rPr>
-          <w:rFonts w:ascii="Times New Roman" w:hAnsi="Times New Roman" w:cs="Times New Roman"/>
-          <w:b/>
-          <w:bCs/>
-          <w:sz w:val="24"/>
-          <w:szCs w:val="24"/>
-        </w:rPr>
-      </w:pPr>
-    </w:p>
-    <w:p>
-      <w:pPr>
-        <w:rPr>
-          <w:rFonts w:ascii="Times New Roman" w:hAnsi="Times New Roman" w:cs="Times New Roman"/>
-          <w:b/>
-          <w:bCs/>
-          <w:sz w:val="24"/>
-          <w:szCs w:val="24"/>
-        </w:rPr>
-      </w:pPr>
-    </w:p>
-    <w:p>
-      <w:pPr>
-        <w:rPr>
-          <w:rFonts w:ascii="Times New Roman" w:hAnsi="Times New Roman" w:cs="Times New Roman"/>
-          <w:b/>
-          <w:bCs/>
-          <w:sz w:val="24"/>
-          <w:szCs w:val="24"/>
-        </w:rPr>
-      </w:pPr>
-    </w:p>
-    <w:p>
-      <w:pPr>
-        <w:rPr>
-          <w:rFonts w:ascii="Times New Roman" w:hAnsi="Times New Roman" w:cs="Times New Roman"/>
-          <w:b/>
-          <w:bCs/>
-          <w:sz w:val="24"/>
-          <w:szCs w:val="24"/>
-        </w:rPr>
-      </w:pPr>
-    </w:p>
-    <w:p>
-      <w:pPr>
-        <w:rPr>
-          <w:rFonts w:ascii="Times New Roman" w:hAnsi="Times New Roman" w:cs="Times New Roman"/>
-          <w:b/>
-          <w:bCs/>
-          <w:sz w:val="24"/>
-          <w:szCs w:val="24"/>
-        </w:rPr>
-      </w:pPr>
-    </w:p>
-    <w:p>
-      <w:pPr>
-        <w:rPr>
-          <w:rFonts w:ascii="Times New Roman" w:hAnsi="Times New Roman" w:cs="Times New Roman"/>
-          <w:b/>
-          <w:bCs/>
-          <w:sz w:val="24"/>
-          <w:szCs w:val="24"/>
-        </w:rPr>
-      </w:pPr>
-    </w:p>
-    <w:p>
-      <w:pPr>
-        <w:rPr>
-          <w:rFonts w:ascii="Times New Roman" w:hAnsi="Times New Roman" w:cs="Times New Roman"/>
-          <w:b/>
-          <w:bCs/>
-          <w:sz w:val="24"/>
-          <w:szCs w:val="24"/>
-        </w:rPr>
-      </w:pPr>
-    </w:p>
-    <w:p>
-      <w:pPr>
-        <w:rPr>
-          <w:rFonts w:ascii="Times New Roman" w:hAnsi="Times New Roman" w:cs="Times New Roman"/>
-          <w:b/>
-          <w:bCs/>
-          <w:sz w:val="24"/>
-          <w:szCs w:val="24"/>
-        </w:rPr>
-      </w:pPr>
-    </w:p>
-    <w:p>
-      <w:pPr>
-        <w:rPr>
-          <w:rFonts w:ascii="Times New Roman" w:hAnsi="Times New Roman" w:cs="Times New Roman"/>
-          <w:b/>
-          <w:bCs/>
-          <w:sz w:val="24"/>
-          <w:szCs w:val="24"/>
-        </w:rPr>
-      </w:pPr>
-    </w:p>
-    <w:p>
-      <w:pPr>
-        <w:rPr>
-          <w:rFonts w:ascii="Times New Roman" w:hAnsi="Times New Roman" w:cs="Times New Roman"/>
-          <w:b/>
-          <w:bCs/>
-          <w:sz w:val="24"/>
-          <w:szCs w:val="24"/>
-        </w:rPr>
-      </w:pPr>
-    </w:p>
-    <w:p>
-      <w:pPr>
-        <w:rPr>
-          <w:rFonts w:ascii="Times New Roman" w:hAnsi="Times New Roman" w:cs="Times New Roman"/>
-          <w:b/>
-          <w:bCs/>
-          <w:sz w:val="24"/>
-          <w:szCs w:val="24"/>
-        </w:rPr>
-      </w:pPr>
-    </w:p>
-    <w:p>
-      <w:pPr>
-        <w:rPr>
-          <w:rFonts w:ascii="Times New Roman" w:hAnsi="Times New Roman" w:cs="Times New Roman"/>
-          <w:b/>
-          <w:bCs/>
-          <w:sz w:val="24"/>
-          <w:szCs w:val="24"/>
-        </w:rPr>
-      </w:pPr>
-    </w:p>
-    <w:p>
-      <w:pPr>
-        <w:rPr>
-          <w:rFonts w:ascii="Times New Roman" w:hAnsi="Times New Roman" w:cs="Times New Roman"/>
-          <w:b/>
-          <w:bCs/>
-          <w:sz w:val="24"/>
-          <w:szCs w:val="24"/>
-        </w:rPr>
-      </w:pPr>
-    </w:p>
-    <w:p>
-      <w:pPr>
-        <w:rPr>
-          <w:rFonts w:ascii="Times New Roman" w:hAnsi="Times New Roman" w:cs="Times New Roman"/>
-          <w:b/>
-          <w:bCs/>
-          <w:sz w:val="24"/>
-          <w:szCs w:val="24"/>
-        </w:rPr>
-      </w:pPr>
-    </w:p>
-    <w:p>
-      <w:pPr>
-        <w:rPr>
-          <w:rFonts w:ascii="Times New Roman" w:hAnsi="Times New Roman" w:cs="Times New Roman"/>
-          <w:b/>
-          <w:bCs/>
-          <w:sz w:val="24"/>
-          <w:szCs w:val="24"/>
-        </w:rPr>
-      </w:pPr>
+      <w:r>
+        <w:rPr>
+          <w:rFonts w:ascii="Times New Roman" w:hAnsi="Times New Roman" w:cs="Times New Roman"/>
+          <w:b/>
+          <w:bCs/>
+          <w:sz w:val="24"/>
+          <w:szCs w:val="24"/>
+        </w:rPr>
+        <w:t>6.5 Desarrollar el Cronograma</w:t>
+      </w:r>
+    </w:p>
+    <w:p>
+      <w:pPr>
+        <w:rPr>
+          <w:rFonts w:ascii="Times New Roman" w:hAnsi="Times New Roman" w:cs="Times New Roman"/>
+          <w:sz w:val="24"/>
+          <w:szCs w:val="24"/>
+        </w:rPr>
+      </w:pPr>
+      <w:r>
+        <w:rPr>
+          <w:rFonts w:ascii="Times New Roman" w:hAnsi="Times New Roman" w:cs="Times New Roman"/>
+          <w:sz w:val="24"/>
+          <w:szCs w:val="24"/>
+        </w:rPr>
+        <w:t>El desarrollo del cronograma es una etapa esencial en la gestión del tiempo de un proyecto, ya que establece una guía estructurada de las actividades necesarias para completar el proyecto en el plazo previsto. Este proceso implica definir, secuenciar y estimar la duración de las actividades, integrando recursos y dependencias para lograr un flujo eficiente de trabajo.</w:t>
+      </w:r>
+    </w:p>
+    <w:p>
+      <w:pPr>
+        <w:pStyle w:val="Prrafodelista"/>
+        <w:numPr>
+          <w:ilvl w:val="0"/>
+          <w:numId w:val="1"/>
+        </w:numPr>
+        <w:rPr>
+          <w:rFonts w:ascii="Times New Roman" w:hAnsi="Times New Roman" w:cs="Times New Roman"/>
+          <w:b/>
+          <w:bCs/>
+          <w:sz w:val="24"/>
+          <w:szCs w:val="24"/>
+        </w:rPr>
+      </w:pPr>
+      <w:r>
+        <w:rPr>
+          <w:rFonts w:ascii="Times New Roman" w:hAnsi="Times New Roman" w:cs="Times New Roman"/>
+          <w:b/>
+          <w:bCs/>
+          <w:sz w:val="24"/>
+          <w:szCs w:val="24"/>
+        </w:rPr>
+        <w:t xml:space="preserve">Definir las Actividades: </w:t>
+      </w:r>
+      <w:r>
+        <w:rPr>
+          <w:rFonts w:ascii="Times New Roman" w:hAnsi="Times New Roman" w:cs="Times New Roman"/>
+          <w:sz w:val="24"/>
+          <w:szCs w:val="24"/>
+        </w:rPr>
+        <w:t>Descomponer el trabajo en actividades específicas y detalladas que se deben realizar para cumplir con los objetivos del proyecto. Esto se deriva de la estructura de desglose del trabajo (Diagrama de Gantt).</w:t>
+      </w:r>
+    </w:p>
+    <w:p>
+      <w:pPr>
+        <w:pStyle w:val="Prrafodelista"/>
+        <w:rPr>
+          <w:rFonts w:ascii="Times New Roman" w:hAnsi="Times New Roman" w:cs="Times New Roman"/>
+          <w:b/>
+          <w:bCs/>
+          <w:sz w:val="24"/>
+          <w:szCs w:val="24"/>
+        </w:rPr>
+      </w:pPr>
+    </w:p>
+    <w:p>
+      <w:pPr>
+        <w:pStyle w:val="Prrafodelista"/>
+        <w:numPr>
+          <w:ilvl w:val="0"/>
+          <w:numId w:val="1"/>
+        </w:numPr>
+        <w:rPr>
+          <w:rFonts w:ascii="Times New Roman" w:hAnsi="Times New Roman" w:cs="Times New Roman"/>
+          <w:b/>
+          <w:bCs/>
+          <w:sz w:val="24"/>
+          <w:szCs w:val="24"/>
+        </w:rPr>
+      </w:pPr>
+      <w:r>
+        <w:rPr>
+          <w:rFonts w:ascii="Times New Roman" w:hAnsi="Times New Roman" w:cs="Times New Roman"/>
+          <w:b/>
+          <w:bCs/>
+          <w:sz w:val="24"/>
+          <w:szCs w:val="24"/>
+        </w:rPr>
+        <w:t xml:space="preserve">Secuenciar las Actividades: </w:t>
+      </w:r>
+      <w:r>
+        <w:rPr>
+          <w:rFonts w:ascii="Times New Roman" w:hAnsi="Times New Roman" w:cs="Times New Roman"/>
+          <w:sz w:val="24"/>
+          <w:szCs w:val="24"/>
+        </w:rPr>
+        <w:t>Identificar las dependencias entre actividades para determinar el orden en el que deben realizarse. Esto ayuda a establecer la lógica del cronograma, destacando las relaciones de precedencia entre tareas (por ejemplo, algunas tareas deben completarse antes de que otras puedan comenzar).</w:t>
+      </w:r>
+    </w:p>
+    <w:p>
+      <w:pPr>
+        <w:pStyle w:val="Prrafodelista"/>
+        <w:rPr>
+          <w:rFonts w:ascii="Times New Roman" w:hAnsi="Times New Roman" w:cs="Times New Roman"/>
+          <w:b/>
+          <w:bCs/>
+          <w:sz w:val="24"/>
+          <w:szCs w:val="24"/>
+        </w:rPr>
+      </w:pPr>
+    </w:p>
+    <w:p>
+      <w:pPr>
+        <w:pStyle w:val="Prrafodelista"/>
+        <w:numPr>
+          <w:ilvl w:val="0"/>
+          <w:numId w:val="1"/>
+        </w:numPr>
+        <w:rPr>
+          <w:rFonts w:ascii="Times New Roman" w:hAnsi="Times New Roman" w:cs="Times New Roman"/>
+          <w:b/>
+          <w:bCs/>
+          <w:sz w:val="24"/>
+          <w:szCs w:val="24"/>
+        </w:rPr>
+      </w:pPr>
+      <w:r>
+        <w:rPr>
+          <w:rFonts w:ascii="Times New Roman" w:hAnsi="Times New Roman" w:cs="Times New Roman"/>
+          <w:b/>
+          <w:bCs/>
+          <w:sz w:val="24"/>
+          <w:szCs w:val="24"/>
+        </w:rPr>
+        <w:t xml:space="preserve">Estimar la Duración de las Actividades: </w:t>
+      </w:r>
+      <w:r>
+        <w:rPr>
+          <w:rFonts w:ascii="Times New Roman" w:hAnsi="Times New Roman" w:cs="Times New Roman"/>
+          <w:sz w:val="24"/>
+          <w:szCs w:val="24"/>
+        </w:rPr>
+        <w:t>Asignar una duración a cada actividad en función de los recursos disponibles, las habilidades del equipo y cualquier restricción existente. Esto puede implicar técnicas como la estimación análoga, la paramétrica o la de tres puntos para mejorar la precisión</w:t>
+      </w:r>
+      <w:r>
+        <w:rPr>
+          <w:rFonts w:ascii="Times New Roman" w:hAnsi="Times New Roman" w:cs="Times New Roman"/>
+          <w:sz w:val="24"/>
+          <w:szCs w:val="24"/>
+        </w:rPr>
+        <w:t>.</w:t>
+      </w:r>
+    </w:p>
+    <w:p>
+      <w:pPr>
+        <w:pStyle w:val="Prrafodelista"/>
+        <w:rPr>
+          <w:rFonts w:ascii="Times New Roman" w:hAnsi="Times New Roman" w:cs="Times New Roman"/>
+          <w:b/>
+          <w:bCs/>
+          <w:sz w:val="24"/>
+          <w:szCs w:val="24"/>
+        </w:rPr>
+      </w:pPr>
+    </w:p>
+    <w:p>
+      <w:pPr>
+        <w:pStyle w:val="Prrafodelista"/>
+        <w:numPr>
+          <w:ilvl w:val="0"/>
+          <w:numId w:val="1"/>
+        </w:numPr>
+        <w:rPr>
+          <w:rFonts w:ascii="Times New Roman" w:hAnsi="Times New Roman" w:cs="Times New Roman"/>
+          <w:b/>
+          <w:bCs/>
+          <w:sz w:val="24"/>
+          <w:szCs w:val="24"/>
+        </w:rPr>
+      </w:pPr>
+      <w:r>
+        <w:rPr>
+          <w:rFonts w:ascii="Times New Roman" w:hAnsi="Times New Roman" w:cs="Times New Roman"/>
+          <w:b/>
+          <w:bCs/>
+          <w:sz w:val="24"/>
+          <w:szCs w:val="24"/>
+        </w:rPr>
+        <w:t xml:space="preserve">Desarrollar el Cronograma: </w:t>
+      </w:r>
+      <w:r>
+        <w:rPr>
+          <w:rFonts w:ascii="Times New Roman" w:hAnsi="Times New Roman" w:cs="Times New Roman"/>
+          <w:sz w:val="24"/>
+          <w:szCs w:val="24"/>
+        </w:rPr>
+        <w:t>Con las actividades, secuencias y duraciones definidas, se construye el cronograma mediante herramientas como el método de la ruta crítica (CPM), el método de la cadena crítica (CCM) o el uso de software de gestión de proyectos. Aquí se ajustan recursos y se optimizan las dependencias para evitar sobrecargas.</w:t>
+      </w:r>
+    </w:p>
+    <w:p>
+      <w:pPr>
+        <w:rPr>
+          <w:rFonts w:ascii="Times New Roman" w:hAnsi="Times New Roman" w:cs="Times New Roman"/>
+          <w:b/>
+          <w:bCs/>
+          <w:sz w:val="24"/>
+          <w:szCs w:val="24"/>
+        </w:rPr>
+      </w:pPr>
+    </w:p>
+    <w:p>
+      <w:pPr>
+        <w:rPr>
+          <w:rFonts w:ascii="Times New Roman" w:hAnsi="Times New Roman" w:cs="Times New Roman"/>
+          <w:b/>
+          <w:bCs/>
+          <w:sz w:val="24"/>
+          <w:szCs w:val="24"/>
+        </w:rPr>
+      </w:pPr>
+      <w:r>
+        <w:rPr>
+          <w:rFonts w:ascii="Times New Roman" w:hAnsi="Times New Roman" w:cs="Times New Roman"/>
+          <w:b/>
+          <w:bCs/>
+          <w:sz w:val="24"/>
+          <w:szCs w:val="24"/>
+        </w:rPr>
+        <w:t>6.6 Controlar el Cronograma</w:t>
+      </w:r>
+    </w:p>
+    <w:p>
+      <w:pPr>
+        <w:rPr>
+          <w:rFonts w:ascii="Times New Roman" w:hAnsi="Times New Roman" w:cs="Times New Roman"/>
+          <w:sz w:val="24"/>
+          <w:szCs w:val="24"/>
+        </w:rPr>
+      </w:pPr>
+      <w:r>
+        <w:rPr>
+          <w:rFonts w:ascii="Times New Roman" w:hAnsi="Times New Roman" w:cs="Times New Roman"/>
+          <w:sz w:val="24"/>
+          <w:szCs w:val="24"/>
+        </w:rPr>
+        <w:t>El control del cronograma es un proceso continuo dentro de la gestión del tiempo del proyecto, cuyo objetivo es monitorear y ajustar el cronograma conforme avanza el proyecto. Su propósito es detectar y corregir posibles desviaciones para asegurar que el proyecto se complete dentro del plazo establecido.</w:t>
+      </w:r>
+    </w:p>
+    <w:p>
+      <w:pPr>
+        <w:pStyle w:val="Prrafodelista"/>
+        <w:numPr>
+          <w:ilvl w:val="0"/>
+          <w:numId w:val="2"/>
+        </w:numPr>
+        <w:rPr>
+          <w:rFonts w:ascii="Times New Roman" w:hAnsi="Times New Roman" w:cs="Times New Roman"/>
+          <w:b/>
+          <w:bCs/>
+          <w:sz w:val="24"/>
+          <w:szCs w:val="24"/>
+        </w:rPr>
+      </w:pPr>
+      <w:r>
+        <w:rPr>
+          <w:rFonts w:ascii="Times New Roman" w:hAnsi="Times New Roman" w:cs="Times New Roman"/>
+          <w:b/>
+          <w:bCs/>
+          <w:sz w:val="24"/>
+          <w:szCs w:val="24"/>
+        </w:rPr>
+        <w:t>Monitorear el Progreso Real</w:t>
+      </w:r>
+      <w:r>
+        <w:rPr>
+          <w:rFonts w:ascii="Times New Roman" w:hAnsi="Times New Roman" w:cs="Times New Roman"/>
+          <w:sz w:val="24"/>
+          <w:szCs w:val="24"/>
+        </w:rPr>
+        <w:t>: Comparar regularmente el progreso actual con el cronograma planificado para identificar posibles variaciones. Esto permite evaluar si el proyecto va adelantado, en tiempo o retrasado.</w:t>
+      </w:r>
+    </w:p>
+    <w:p>
+      <w:pPr>
+        <w:pStyle w:val="Prrafodelista"/>
+        <w:rPr>
+          <w:rFonts w:ascii="Times New Roman" w:hAnsi="Times New Roman" w:cs="Times New Roman"/>
+          <w:b/>
+          <w:bCs/>
+          <w:sz w:val="24"/>
+          <w:szCs w:val="24"/>
+        </w:rPr>
+      </w:pPr>
+    </w:p>
+    <w:p>
+      <w:pPr>
+        <w:pStyle w:val="Prrafodelista"/>
+        <w:numPr>
+          <w:ilvl w:val="0"/>
+          <w:numId w:val="2"/>
+        </w:numPr>
+        <w:rPr>
+          <w:rFonts w:ascii="Times New Roman" w:hAnsi="Times New Roman" w:cs="Times New Roman"/>
+          <w:b/>
+          <w:bCs/>
+          <w:sz w:val="24"/>
+          <w:szCs w:val="24"/>
+        </w:rPr>
+      </w:pPr>
+      <w:r>
+        <w:rPr>
+          <w:rFonts w:ascii="Times New Roman" w:hAnsi="Times New Roman" w:cs="Times New Roman"/>
+          <w:b/>
+          <w:bCs/>
+          <w:sz w:val="24"/>
+          <w:szCs w:val="24"/>
+        </w:rPr>
+        <w:t xml:space="preserve">Identificar Variaciones: </w:t>
+      </w:r>
+      <w:r>
+        <w:rPr>
+          <w:rFonts w:ascii="Times New Roman" w:hAnsi="Times New Roman" w:cs="Times New Roman"/>
+          <w:sz w:val="24"/>
+          <w:szCs w:val="24"/>
+        </w:rPr>
+        <w:t>Analizar las diferencias entre el cronograma planificado y el real para determinar causas específicas de retrasos o adelantos. Esto facilita la identificación de áreas problemáticas que podrían necesitar intervención.</w:t>
+      </w:r>
+    </w:p>
+    <w:p>
+      <w:pPr>
+        <w:pStyle w:val="Prrafodelista"/>
+        <w:rPr>
+          <w:rFonts w:ascii="Times New Roman" w:hAnsi="Times New Roman" w:cs="Times New Roman"/>
+          <w:b/>
+          <w:bCs/>
+          <w:sz w:val="24"/>
+          <w:szCs w:val="24"/>
+        </w:rPr>
+      </w:pPr>
+    </w:p>
+    <w:p>
+      <w:pPr>
+        <w:pStyle w:val="Prrafodelista"/>
+        <w:numPr>
+          <w:ilvl w:val="0"/>
+          <w:numId w:val="2"/>
+        </w:numPr>
+        <w:rPr>
+          <w:rFonts w:ascii="Times New Roman" w:hAnsi="Times New Roman" w:cs="Times New Roman"/>
+          <w:b/>
+          <w:bCs/>
+          <w:sz w:val="24"/>
+          <w:szCs w:val="24"/>
+        </w:rPr>
+      </w:pPr>
+      <w:r>
+        <w:rPr>
+          <w:rFonts w:ascii="Times New Roman" w:hAnsi="Times New Roman" w:cs="Times New Roman"/>
+          <w:b/>
+          <w:bCs/>
+          <w:sz w:val="24"/>
+          <w:szCs w:val="24"/>
+        </w:rPr>
+        <w:t xml:space="preserve">Implementar Cambios y Ajustes: </w:t>
+      </w:r>
+      <w:r>
+        <w:rPr>
+          <w:rFonts w:ascii="Times New Roman" w:hAnsi="Times New Roman" w:cs="Times New Roman"/>
+          <w:sz w:val="24"/>
+          <w:szCs w:val="24"/>
+        </w:rPr>
+        <w:t xml:space="preserve">Realizar ajustes en el cronograma para gestionar las desviaciones detectadas. Estos cambios pueden incluir la </w:t>
+      </w:r>
+      <w:r>
+        <w:rPr>
+          <w:rFonts w:ascii="Times New Roman" w:hAnsi="Times New Roman" w:cs="Times New Roman"/>
+          <w:sz w:val="24"/>
+          <w:szCs w:val="24"/>
+        </w:rPr>
+        <w:lastRenderedPageBreak/>
+        <w:t>reasignación de recursos, modificación de la secuencia de actividades o aplicación de técnicas de compresión de tiempo, como la aceleración de tareas (</w:t>
+      </w:r>
+      <w:proofErr w:type="spellStart"/>
+      <w:r>
+        <w:rPr>
+          <w:rFonts w:ascii="Times New Roman" w:hAnsi="Times New Roman" w:cs="Times New Roman"/>
+          <w:sz w:val="24"/>
+          <w:szCs w:val="24"/>
+        </w:rPr>
+        <w:t>fast</w:t>
+      </w:r>
+      <w:proofErr w:type="spellEnd"/>
+      <w:r>
+        <w:rPr>
+          <w:rFonts w:ascii="Times New Roman" w:hAnsi="Times New Roman" w:cs="Times New Roman"/>
+          <w:sz w:val="24"/>
+          <w:szCs w:val="24"/>
+        </w:rPr>
+        <w:t>-tracking) o el acortamiento de actividades (</w:t>
+      </w:r>
+      <w:proofErr w:type="spellStart"/>
+      <w:r>
+        <w:rPr>
+          <w:rFonts w:ascii="Times New Roman" w:hAnsi="Times New Roman" w:cs="Times New Roman"/>
+          <w:sz w:val="24"/>
+          <w:szCs w:val="24"/>
+        </w:rPr>
+        <w:t>crashing</w:t>
+      </w:r>
+      <w:proofErr w:type="spellEnd"/>
+      <w:r>
+        <w:rPr>
+          <w:rFonts w:ascii="Times New Roman" w:hAnsi="Times New Roman" w:cs="Times New Roman"/>
+          <w:sz w:val="24"/>
+          <w:szCs w:val="24"/>
+        </w:rPr>
+        <w:t>).</w:t>
+      </w:r>
+    </w:p>
+    <w:p>
+      <w:pPr>
+        <w:pStyle w:val="Prrafodelista"/>
+        <w:rPr>
+          <w:rFonts w:ascii="Times New Roman" w:hAnsi="Times New Roman" w:cs="Times New Roman"/>
+          <w:b/>
+          <w:bCs/>
+          <w:sz w:val="24"/>
+          <w:szCs w:val="24"/>
+        </w:rPr>
+      </w:pPr>
+    </w:p>
+    <w:p>
+      <w:pPr>
+        <w:pStyle w:val="Prrafodelista"/>
+        <w:numPr>
+          <w:ilvl w:val="0"/>
+          <w:numId w:val="2"/>
+        </w:numPr>
+        <w:rPr>
+          <w:rFonts w:ascii="Times New Roman" w:hAnsi="Times New Roman" w:cs="Times New Roman"/>
+          <w:b/>
+          <w:bCs/>
+          <w:sz w:val="24"/>
+          <w:szCs w:val="24"/>
+        </w:rPr>
+      </w:pPr>
+      <w:r>
+        <w:rPr>
+          <w:rFonts w:ascii="Times New Roman" w:hAnsi="Times New Roman" w:cs="Times New Roman"/>
+          <w:b/>
+          <w:bCs/>
+          <w:sz w:val="24"/>
+          <w:szCs w:val="24"/>
+        </w:rPr>
+        <w:t xml:space="preserve">Actualizar el Cronograma: </w:t>
+      </w:r>
+      <w:r>
+        <w:rPr>
+          <w:rFonts w:ascii="Times New Roman" w:hAnsi="Times New Roman" w:cs="Times New Roman"/>
+          <w:sz w:val="24"/>
+          <w:szCs w:val="24"/>
+        </w:rPr>
+        <w:t>Incorporar los cambios aprobados en el cronograma para reflejar la situación actual y establecer un nuevo punto de referencia. Esto permite que el cronograma siga siendo una guía relevante y precisa para el equipo de proyecto.</w:t>
+      </w:r>
     </w:p>
     <w:p>
       <w:pPr>
@@ -2907,6 +2706,359 @@
     </w:sectPr>
   </w:body>
 </w:document>
+</file>
+
+<file path=word/numbering.xml><?xml version="1.0" encoding="utf-8"?>
+<w:numbering xmlns:wpc="http://schemas.microsoft.com/office/word/2010/wordprocessingCanvas" xmlns:cx="http://schemas.microsoft.com/office/drawing/2014/chartex" xmlns:cx1="http://schemas.microsoft.com/office/drawing/2015/9/8/chartex" xmlns:cx2="http://schemas.microsoft.com/office/drawing/2015/10/21/chartex" xmlns:cx3="http://schemas.microsoft.com/office/drawing/2016/5/9/chartex" xmlns:cx4="http://schemas.microsoft.com/office/drawing/2016/5/10/chartex" xmlns:cx5="http://schemas.microsoft.com/office/drawing/2016/5/11/chartex" xmlns:cx6="http://schemas.microsoft.com/office/drawing/2016/5/12/chartex" xmlns:cx7="http://schemas.microsoft.com/office/drawing/2016/5/13/chartex" xmlns:cx8="http://schemas.microsoft.com/office/drawing/2016/5/14/chartex" xmlns:mc="http://schemas.openxmlformats.org/markup-compatibility/2006" xmlns:aink="http://schemas.microsoft.com/office/drawing/2016/ink" xmlns:am3d="http://schemas.microsoft.com/office/drawing/2017/model3d" xmlns:o="urn:schemas-microsoft-com:office:office" xmlns:oel="http://schemas.microsoft.com/office/2019/extlst" xmlns:r="http://schemas.openxmlformats.org/officeDocument/2006/relationships" xmlns:m="http://schemas.openxmlformats.org/officeDocument/2006/math" xmlns:v="urn:schemas-microsoft-com:vml" xmlns:wp14="http://schemas.microsoft.com/office/word/2010/wordprocessingDrawing" xmlns:wp="http://schemas.openxmlformats.org/drawingml/2006/wordprocessingDrawing" xmlns:w10="urn:schemas-microsoft-com:office:word" xmlns:w="http://schemas.openxmlformats.org/wordprocessingml/2006/main" xmlns:w14="http://schemas.microsoft.com/office/word/2010/wordml" xmlns:w15="http://schemas.microsoft.com/office/word/2012/wordml" xmlns:w16cex="http://schemas.microsoft.com/office/word/2018/wordml/cex" xmlns:w16cid="http://schemas.microsoft.com/office/word/2016/wordml/cid" xmlns:w16="http://schemas.microsoft.com/office/word/2018/wordml" xmlns:w16sdtdh="http://schemas.microsoft.com/office/word/2020/wordml/sdtdatahash" xmlns:w16se="http://schemas.microsoft.com/office/word/2015/wordml/symex" xmlns:wpg="http://schemas.microsoft.com/office/word/2010/wordprocessingGroup" xmlns:wpi="http://schemas.microsoft.com/office/word/2010/wordprocessingInk" xmlns:wne="http://schemas.microsoft.com/office/word/2006/wordml" xmlns:wps="http://schemas.microsoft.com/office/word/2010/wordprocessingShape" mc:Ignorable="w14 w15 w16se w16cid w16 w16cex w16sdtdh wp14">
+  <w:abstractNum w:abstractNumId="0" w15:restartNumberingAfterBreak="0">
+    <w:nsid w:val="06010197"/>
+    <w:multiLevelType w:val="hybridMultilevel"/>
+    <w:tmpl w:val="58926070"/>
+    <w:lvl w:ilvl="0" w:tplc="300A000B">
+      <w:start w:val="1"/>
+      <w:numFmt w:val="bullet"/>
+      <w:lvlText w:val=""/>
+      <w:lvlJc w:val="left"/>
+      <w:pPr>
+        <w:ind w:left="720" w:hanging="360"/>
+      </w:pPr>
+      <w:rPr>
+        <w:rFonts w:ascii="Wingdings" w:hAnsi="Wingdings" w:hint="default"/>
+      </w:rPr>
+    </w:lvl>
+    <w:lvl w:ilvl="1" w:tplc="300A0003" w:tentative="1">
+      <w:start w:val="1"/>
+      <w:numFmt w:val="bullet"/>
+      <w:lvlText w:val="o"/>
+      <w:lvlJc w:val="left"/>
+      <w:pPr>
+        <w:ind w:left="1440" w:hanging="360"/>
+      </w:pPr>
+      <w:rPr>
+        <w:rFonts w:ascii="Courier New" w:hAnsi="Courier New" w:cs="Courier New" w:hint="default"/>
+      </w:rPr>
+    </w:lvl>
+    <w:lvl w:ilvl="2" w:tplc="300A0005" w:tentative="1">
+      <w:start w:val="1"/>
+      <w:numFmt w:val="bullet"/>
+      <w:lvlText w:val=""/>
+      <w:lvlJc w:val="left"/>
+      <w:pPr>
+        <w:ind w:left="2160" w:hanging="360"/>
+      </w:pPr>
+      <w:rPr>
+        <w:rFonts w:ascii="Wingdings" w:hAnsi="Wingdings" w:hint="default"/>
+      </w:rPr>
+    </w:lvl>
+    <w:lvl w:ilvl="3" w:tplc="300A0001" w:tentative="1">
+      <w:start w:val="1"/>
+      <w:numFmt w:val="bullet"/>
+      <w:lvlText w:val=""/>
+      <w:lvlJc w:val="left"/>
+      <w:pPr>
+        <w:ind w:left="2880" w:hanging="360"/>
+      </w:pPr>
+      <w:rPr>
+        <w:rFonts w:ascii="Symbol" w:hAnsi="Symbol" w:hint="default"/>
+      </w:rPr>
+    </w:lvl>
+    <w:lvl w:ilvl="4" w:tplc="300A0003" w:tentative="1">
+      <w:start w:val="1"/>
+      <w:numFmt w:val="bullet"/>
+      <w:lvlText w:val="o"/>
+      <w:lvlJc w:val="left"/>
+      <w:pPr>
+        <w:ind w:left="3600" w:hanging="360"/>
+      </w:pPr>
+      <w:rPr>
+        <w:rFonts w:ascii="Courier New" w:hAnsi="Courier New" w:cs="Courier New" w:hint="default"/>
+      </w:rPr>
+    </w:lvl>
+    <w:lvl w:ilvl="5" w:tplc="300A0005" w:tentative="1">
+      <w:start w:val="1"/>
+      <w:numFmt w:val="bullet"/>
+      <w:lvlText w:val=""/>
+      <w:lvlJc w:val="left"/>
+      <w:pPr>
+        <w:ind w:left="4320" w:hanging="360"/>
+      </w:pPr>
+      <w:rPr>
+        <w:rFonts w:ascii="Wingdings" w:hAnsi="Wingdings" w:hint="default"/>
+      </w:rPr>
+    </w:lvl>
+    <w:lvl w:ilvl="6" w:tplc="300A0001" w:tentative="1">
+      <w:start w:val="1"/>
+      <w:numFmt w:val="bullet"/>
+      <w:lvlText w:val=""/>
+      <w:lvlJc w:val="left"/>
+      <w:pPr>
+        <w:ind w:left="5040" w:hanging="360"/>
+      </w:pPr>
+      <w:rPr>
+        <w:rFonts w:ascii="Symbol" w:hAnsi="Symbol" w:hint="default"/>
+      </w:rPr>
+    </w:lvl>
+    <w:lvl w:ilvl="7" w:tplc="300A0003" w:tentative="1">
+      <w:start w:val="1"/>
+      <w:numFmt w:val="bullet"/>
+      <w:lvlText w:val="o"/>
+      <w:lvlJc w:val="left"/>
+      <w:pPr>
+        <w:ind w:left="5760" w:hanging="360"/>
+      </w:pPr>
+      <w:rPr>
+        <w:rFonts w:ascii="Courier New" w:hAnsi="Courier New" w:cs="Courier New" w:hint="default"/>
+      </w:rPr>
+    </w:lvl>
+    <w:lvl w:ilvl="8" w:tplc="300A0005" w:tentative="1">
+      <w:start w:val="1"/>
+      <w:numFmt w:val="bullet"/>
+      <w:lvlText w:val=""/>
+      <w:lvlJc w:val="left"/>
+      <w:pPr>
+        <w:ind w:left="6480" w:hanging="360"/>
+      </w:pPr>
+      <w:rPr>
+        <w:rFonts w:ascii="Wingdings" w:hAnsi="Wingdings" w:hint="default"/>
+      </w:rPr>
+    </w:lvl>
+  </w:abstractNum>
+  <w:abstractNum w:abstractNumId="1" w15:restartNumberingAfterBreak="0">
+    <w:nsid w:val="3A046DBF"/>
+    <w:multiLevelType w:val="hybridMultilevel"/>
+    <w:tmpl w:val="E8ACD702"/>
+    <w:lvl w:ilvl="0" w:tplc="300A000B">
+      <w:start w:val="1"/>
+      <w:numFmt w:val="bullet"/>
+      <w:lvlText w:val=""/>
+      <w:lvlJc w:val="left"/>
+      <w:pPr>
+        <w:ind w:left="720" w:hanging="360"/>
+      </w:pPr>
+      <w:rPr>
+        <w:rFonts w:ascii="Wingdings" w:hAnsi="Wingdings" w:hint="default"/>
+      </w:rPr>
+    </w:lvl>
+    <w:lvl w:ilvl="1" w:tplc="300A0003" w:tentative="1">
+      <w:start w:val="1"/>
+      <w:numFmt w:val="bullet"/>
+      <w:lvlText w:val="o"/>
+      <w:lvlJc w:val="left"/>
+      <w:pPr>
+        <w:ind w:left="1440" w:hanging="360"/>
+      </w:pPr>
+      <w:rPr>
+        <w:rFonts w:ascii="Courier New" w:hAnsi="Courier New" w:cs="Courier New" w:hint="default"/>
+      </w:rPr>
+    </w:lvl>
+    <w:lvl w:ilvl="2" w:tplc="300A0005" w:tentative="1">
+      <w:start w:val="1"/>
+      <w:numFmt w:val="bullet"/>
+      <w:lvlText w:val=""/>
+      <w:lvlJc w:val="left"/>
+      <w:pPr>
+        <w:ind w:left="2160" w:hanging="360"/>
+      </w:pPr>
+      <w:rPr>
+        <w:rFonts w:ascii="Wingdings" w:hAnsi="Wingdings" w:hint="default"/>
+      </w:rPr>
+    </w:lvl>
+    <w:lvl w:ilvl="3" w:tplc="300A0001" w:tentative="1">
+      <w:start w:val="1"/>
+      <w:numFmt w:val="bullet"/>
+      <w:lvlText w:val=""/>
+      <w:lvlJc w:val="left"/>
+      <w:pPr>
+        <w:ind w:left="2880" w:hanging="360"/>
+      </w:pPr>
+      <w:rPr>
+        <w:rFonts w:ascii="Symbol" w:hAnsi="Symbol" w:hint="default"/>
+      </w:rPr>
+    </w:lvl>
+    <w:lvl w:ilvl="4" w:tplc="300A0003" w:tentative="1">
+      <w:start w:val="1"/>
+      <w:numFmt w:val="bullet"/>
+      <w:lvlText w:val="o"/>
+      <w:lvlJc w:val="left"/>
+      <w:pPr>
+        <w:ind w:left="3600" w:hanging="360"/>
+      </w:pPr>
+      <w:rPr>
+        <w:rFonts w:ascii="Courier New" w:hAnsi="Courier New" w:cs="Courier New" w:hint="default"/>
+      </w:rPr>
+    </w:lvl>
+    <w:lvl w:ilvl="5" w:tplc="300A0005" w:tentative="1">
+      <w:start w:val="1"/>
+      <w:numFmt w:val="bullet"/>
+      <w:lvlText w:val=""/>
+      <w:lvlJc w:val="left"/>
+      <w:pPr>
+        <w:ind w:left="4320" w:hanging="360"/>
+      </w:pPr>
+      <w:rPr>
+        <w:rFonts w:ascii="Wingdings" w:hAnsi="Wingdings" w:hint="default"/>
+      </w:rPr>
+    </w:lvl>
+    <w:lvl w:ilvl="6" w:tplc="300A0001" w:tentative="1">
+      <w:start w:val="1"/>
+      <w:numFmt w:val="bullet"/>
+      <w:lvlText w:val=""/>
+      <w:lvlJc w:val="left"/>
+      <w:pPr>
+        <w:ind w:left="5040" w:hanging="360"/>
+      </w:pPr>
+      <w:rPr>
+        <w:rFonts w:ascii="Symbol" w:hAnsi="Symbol" w:hint="default"/>
+      </w:rPr>
+    </w:lvl>
+    <w:lvl w:ilvl="7" w:tplc="300A0003" w:tentative="1">
+      <w:start w:val="1"/>
+      <w:numFmt w:val="bullet"/>
+      <w:lvlText w:val="o"/>
+      <w:lvlJc w:val="left"/>
+      <w:pPr>
+        <w:ind w:left="5760" w:hanging="360"/>
+      </w:pPr>
+      <w:rPr>
+        <w:rFonts w:ascii="Courier New" w:hAnsi="Courier New" w:cs="Courier New" w:hint="default"/>
+      </w:rPr>
+    </w:lvl>
+    <w:lvl w:ilvl="8" w:tplc="300A0005" w:tentative="1">
+      <w:start w:val="1"/>
+      <w:numFmt w:val="bullet"/>
+      <w:lvlText w:val=""/>
+      <w:lvlJc w:val="left"/>
+      <w:pPr>
+        <w:ind w:left="6480" w:hanging="360"/>
+      </w:pPr>
+      <w:rPr>
+        <w:rFonts w:ascii="Wingdings" w:hAnsi="Wingdings" w:hint="default"/>
+      </w:rPr>
+    </w:lvl>
+  </w:abstractNum>
+  <w:abstractNum w:abstractNumId="2" w15:restartNumberingAfterBreak="0">
+    <w:nsid w:val="73AE3BE9"/>
+    <w:multiLevelType w:val="hybridMultilevel"/>
+    <w:tmpl w:val="4F668F86"/>
+    <w:lvl w:ilvl="0" w:tplc="300A000B">
+      <w:start w:val="1"/>
+      <w:numFmt w:val="bullet"/>
+      <w:lvlText w:val=""/>
+      <w:lvlJc w:val="left"/>
+      <w:pPr>
+        <w:ind w:left="720" w:hanging="360"/>
+      </w:pPr>
+      <w:rPr>
+        <w:rFonts w:ascii="Wingdings" w:hAnsi="Wingdings" w:hint="default"/>
+      </w:rPr>
+    </w:lvl>
+    <w:lvl w:ilvl="1" w:tplc="300A0003" w:tentative="1">
+      <w:start w:val="1"/>
+      <w:numFmt w:val="bullet"/>
+      <w:lvlText w:val="o"/>
+      <w:lvlJc w:val="left"/>
+      <w:pPr>
+        <w:ind w:left="1440" w:hanging="360"/>
+      </w:pPr>
+      <w:rPr>
+        <w:rFonts w:ascii="Courier New" w:hAnsi="Courier New" w:cs="Courier New" w:hint="default"/>
+      </w:rPr>
+    </w:lvl>
+    <w:lvl w:ilvl="2" w:tplc="300A0005" w:tentative="1">
+      <w:start w:val="1"/>
+      <w:numFmt w:val="bullet"/>
+      <w:lvlText w:val=""/>
+      <w:lvlJc w:val="left"/>
+      <w:pPr>
+        <w:ind w:left="2160" w:hanging="360"/>
+      </w:pPr>
+      <w:rPr>
+        <w:rFonts w:ascii="Wingdings" w:hAnsi="Wingdings" w:hint="default"/>
+      </w:rPr>
+    </w:lvl>
+    <w:lvl w:ilvl="3" w:tplc="300A0001" w:tentative="1">
+      <w:start w:val="1"/>
+      <w:numFmt w:val="bullet"/>
+      <w:lvlText w:val=""/>
+      <w:lvlJc w:val="left"/>
+      <w:pPr>
+        <w:ind w:left="2880" w:hanging="360"/>
+      </w:pPr>
+      <w:rPr>
+        <w:rFonts w:ascii="Symbol" w:hAnsi="Symbol" w:hint="default"/>
+      </w:rPr>
+    </w:lvl>
+    <w:lvl w:ilvl="4" w:tplc="300A0003" w:tentative="1">
+      <w:start w:val="1"/>
+      <w:numFmt w:val="bullet"/>
+      <w:lvlText w:val="o"/>
+      <w:lvlJc w:val="left"/>
+      <w:pPr>
+        <w:ind w:left="3600" w:hanging="360"/>
+      </w:pPr>
+      <w:rPr>
+        <w:rFonts w:ascii="Courier New" w:hAnsi="Courier New" w:cs="Courier New" w:hint="default"/>
+      </w:rPr>
+    </w:lvl>
+    <w:lvl w:ilvl="5" w:tplc="300A0005" w:tentative="1">
+      <w:start w:val="1"/>
+      <w:numFmt w:val="bullet"/>
+      <w:lvlText w:val=""/>
+      <w:lvlJc w:val="left"/>
+      <w:pPr>
+        <w:ind w:left="4320" w:hanging="360"/>
+      </w:pPr>
+      <w:rPr>
+        <w:rFonts w:ascii="Wingdings" w:hAnsi="Wingdings" w:hint="default"/>
+      </w:rPr>
+    </w:lvl>
+    <w:lvl w:ilvl="6" w:tplc="300A0001" w:tentative="1">
+      <w:start w:val="1"/>
+      <w:numFmt w:val="bullet"/>
+      <w:lvlText w:val=""/>
+      <w:lvlJc w:val="left"/>
+      <w:pPr>
+        <w:ind w:left="5040" w:hanging="360"/>
+      </w:pPr>
+      <w:rPr>
+        <w:rFonts w:ascii="Symbol" w:hAnsi="Symbol" w:hint="default"/>
+      </w:rPr>
+    </w:lvl>
+    <w:lvl w:ilvl="7" w:tplc="300A0003" w:tentative="1">
+      <w:start w:val="1"/>
+      <w:numFmt w:val="bullet"/>
+      <w:lvlText w:val="o"/>
+      <w:lvlJc w:val="left"/>
+      <w:pPr>
+        <w:ind w:left="5760" w:hanging="360"/>
+      </w:pPr>
+      <w:rPr>
+        <w:rFonts w:ascii="Courier New" w:hAnsi="Courier New" w:cs="Courier New" w:hint="default"/>
+      </w:rPr>
+    </w:lvl>
+    <w:lvl w:ilvl="8" w:tplc="300A0005" w:tentative="1">
+      <w:start w:val="1"/>
+      <w:numFmt w:val="bullet"/>
+      <w:lvlText w:val=""/>
+      <w:lvlJc w:val="left"/>
+      <w:pPr>
+        <w:ind w:left="6480" w:hanging="360"/>
+      </w:pPr>
+      <w:rPr>
+        <w:rFonts w:ascii="Wingdings" w:hAnsi="Wingdings" w:hint="default"/>
+      </w:rPr>
+    </w:lvl>
+  </w:abstractNum>
+  <w:num w:numId="1" w16cid:durableId="1541626842">
+    <w:abstractNumId w:val="2"/>
+  </w:num>
+  <w:num w:numId="2" w16cid:durableId="1972052675">
+    <w:abstractNumId w:val="1"/>
+  </w:num>
+  <w:num w:numId="3" w16cid:durableId="1005206264">
+    <w:abstractNumId w:val="0"/>
+  </w:num>
+</w:numbering>
 </file>
 
 <file path=word/styles.xml><?xml version="1.0" encoding="utf-8"?>
@@ -3335,6 +3487,17 @@
     <w:semiHidden/>
     <w:unhideWhenUsed/>
   </w:style>
+  <w:style w:type="paragraph" w:styleId="Prrafodelista">
+    <w:name w:val="List Paragraph"/>
+    <w:basedOn w:val="Normal"/>
+    <w:uiPriority w:val="34"/>
+    <w:qFormat/>
+    <w:rsid w:val="006E3902"/>
+    <w:pPr>
+      <w:ind w:left="720"/>
+      <w:contextualSpacing/>
+    </w:pPr>
+  </w:style>
 </w:styles>
 </file>
 

</xml_diff>